<commit_message>
NavBar, Events, Anpassat innehåll för varje enhet
</commit_message>
<xml_diff>
--- a/KravSpec.docx
+++ b/KravSpec.docx
@@ -347,9 +347,6 @@
     <w:p>
       <w:pPr>
         <w:spacing w:after="0"/>
-        <w:rPr>
-          <w:i/>
-        </w:rPr>
       </w:pPr>
       <w:r>
         <w:rPr>
@@ -362,9 +359,255 @@
           <w:i/>
         </w:rPr>
         <w:t>ovanliga Events.</w:t>
+      </w:r>
+      <w:r>
+        <w:rPr>
+          <w:i/>
+        </w:rPr>
+        <w:br/>
+      </w:r>
+      <w:r>
+        <w:rPr>
+          <w:i/>
+        </w:rPr>
+        <w:br/>
+      </w:r>
+      <w:r>
+        <w:rPr>
+          <w:i/>
+        </w:rPr>
+        <w:br/>
+      </w:r>
+      <w:r>
+        <w:rPr>
+          <w:b/>
+        </w:rPr>
+        <w:t xml:space="preserve">Dagbok dag </w:t>
+      </w:r>
+      <w:r>
+        <w:rPr>
+          <w:b/>
+        </w:rPr>
+        <w:t>2</w:t>
+      </w:r>
+      <w:r>
+        <w:rPr>
+          <w:b/>
+        </w:rPr>
+        <w:t xml:space="preserve">, </w:t>
+      </w:r>
+      <w:r>
+        <w:rPr>
+          <w:b/>
+        </w:rPr>
+        <w:t>2019-01-2</w:t>
+      </w:r>
+      <w:r>
+        <w:rPr>
+          <w:b/>
+        </w:rPr>
+        <w:t>8</w:t>
+      </w:r>
+      <w:r>
+        <w:rPr>
+          <w:b/>
+        </w:rPr>
+        <w:t xml:space="preserve"> </w:t>
+      </w:r>
+    </w:p>
+    <w:p>
+      <w:pPr>
+        <w:spacing w:after="0"/>
+      </w:pPr>
+      <w:r>
+        <w:t xml:space="preserve">Vi har fixat </w:t>
+      </w:r>
+      <w:proofErr w:type="spellStart"/>
+      <w:r>
+        <w:t>onChange</w:t>
+      </w:r>
+      <w:proofErr w:type="spellEnd"/>
+      <w:r>
+        <w:t xml:space="preserve"> </w:t>
+      </w:r>
+      <w:proofErr w:type="gramStart"/>
+      <w:r>
+        <w:t>event</w:t>
+      </w:r>
+      <w:r>
+        <w:t>(</w:t>
+      </w:r>
+      <w:proofErr w:type="gramEnd"/>
+      <w:r>
+        <w:t>alert om att värdet ändrats)</w:t>
+      </w:r>
+      <w:r>
+        <w:t xml:space="preserve"> och även </w:t>
+      </w:r>
+      <w:proofErr w:type="spellStart"/>
+      <w:r>
+        <w:t>onLoad</w:t>
+      </w:r>
+      <w:proofErr w:type="spellEnd"/>
+      <w:r>
+        <w:t xml:space="preserve"> event</w:t>
+      </w:r>
+      <w:r>
+        <w:t xml:space="preserve"> (alert-ruta)</w:t>
+      </w:r>
+      <w:r>
+        <w:t>.</w:t>
+      </w:r>
+    </w:p>
+    <w:p>
+      <w:pPr>
+        <w:spacing w:after="0"/>
+        <w:rPr>
+          <w:i/>
+        </w:rPr>
+      </w:pPr>
+      <w:r>
+        <w:t xml:space="preserve">Vi har gjort en </w:t>
+      </w:r>
+      <w:proofErr w:type="spellStart"/>
+      <w:r>
+        <w:t>clear</w:t>
+      </w:r>
+      <w:proofErr w:type="spellEnd"/>
+      <w:r>
+        <w:t xml:space="preserve">-knapp för att rensa </w:t>
+      </w:r>
+      <w:r>
+        <w:t>rita-rutan.</w:t>
+      </w:r>
+      <w:r>
+        <w:br/>
+      </w:r>
+      <w:proofErr w:type="spellStart"/>
+      <w:r>
+        <w:t>Vi</w:t>
+      </w:r>
+      <w:proofErr w:type="spellEnd"/>
+      <w:r>
+        <w:t xml:space="preserve"> har </w:t>
+      </w:r>
+      <w:proofErr w:type="spellStart"/>
+      <w:r>
+        <w:t>döljt</w:t>
+      </w:r>
+      <w:proofErr w:type="spellEnd"/>
+      <w:r>
+        <w:t xml:space="preserve"> canvas-rutan för och surfplatt-användare</w:t>
+      </w:r>
+      <w:r>
+        <w:t>.</w:t>
+      </w:r>
+      <w:r>
+        <w:t xml:space="preserve"> </w:t>
+      </w:r>
+      <w:r>
+        <w:br/>
+        <w:t xml:space="preserve">Centrerat </w:t>
+      </w:r>
+      <w:r>
+        <w:t>så att allt ligger i mitten på sidan, har även kollat att det funkar</w:t>
+      </w:r>
+      <w:r>
+        <w:t xml:space="preserve"> med </w:t>
+      </w:r>
+      <w:proofErr w:type="spellStart"/>
+      <w:r>
+        <w:t>responsive</w:t>
+      </w:r>
+      <w:proofErr w:type="spellEnd"/>
+      <w:r>
+        <w:t>.</w:t>
+      </w:r>
+      <w:r>
+        <w:br/>
+        <w:t xml:space="preserve">Vi har lagt till </w:t>
+      </w:r>
+      <w:proofErr w:type="spellStart"/>
+      <w:r>
+        <w:t>dropdown</w:t>
+      </w:r>
+      <w:proofErr w:type="spellEnd"/>
+      <w:r>
+        <w:t xml:space="preserve">-menyer med länkar till en viss sektion på sidan för att lättare kunna </w:t>
+      </w:r>
+      <w:r>
+        <w:t>hitta det man söker.</w:t>
+      </w:r>
+      <w:r>
+        <w:t xml:space="preserve"> </w:t>
+      </w:r>
+      <w:r>
+        <w:br/>
+      </w:r>
+      <w:r>
+        <w:t xml:space="preserve">Valt att skriva lite generellt om </w:t>
+      </w:r>
+      <w:proofErr w:type="spellStart"/>
+      <w:r>
+        <w:t>Javascript</w:t>
+      </w:r>
+      <w:proofErr w:type="spellEnd"/>
+      <w:r>
+        <w:t xml:space="preserve"> events men fokuserar mest på de events vi använt. </w:t>
       </w:r>
       <w:bookmarkStart w:id="0" w:name="_GoBack"/>
       <w:bookmarkEnd w:id="0"/>
+      <w:r>
+        <w:br/>
+      </w:r>
+      <w:r>
+        <w:br/>
+      </w:r>
+      <w:r>
+        <w:br/>
+      </w:r>
+      <w:r>
+        <w:rPr>
+          <w:i/>
+        </w:rPr>
+        <w:t>Att göra-lista</w:t>
+      </w:r>
+      <w:r>
+        <w:rPr>
+          <w:i/>
+        </w:rPr>
+        <w:t xml:space="preserve"> tills nästa lektion</w:t>
+      </w:r>
+      <w:r>
+        <w:rPr>
+          <w:i/>
+        </w:rPr>
+        <w:t>:</w:t>
+      </w:r>
+      <w:r>
+        <w:rPr>
+          <w:i/>
+        </w:rPr>
+        <w:br/>
+      </w:r>
+    </w:p>
+    <w:p>
+      <w:pPr>
+        <w:spacing w:after="0"/>
+      </w:pPr>
+    </w:p>
+    <w:p>
+      <w:pPr>
+        <w:spacing w:after="0"/>
+      </w:pPr>
+    </w:p>
+    <w:p>
+      <w:pPr>
+        <w:spacing w:after="0"/>
+        <w:rPr>
+          <w:i/>
+        </w:rPr>
+      </w:pPr>
     </w:p>
     <w:sectPr>
       <w:pgSz w:w="11906" w:h="16838"/>

</xml_diff>

<commit_message>
Fixar navbar så den hänger med när man scrollar
</commit_message>
<xml_diff>
--- a/KravSpec.docx
+++ b/KravSpec.docx
@@ -382,183 +382,172 @@
         <w:rPr>
           <w:b/>
         </w:rPr>
-        <w:t xml:space="preserve">Dagbok dag </w:t>
+        <w:t xml:space="preserve">Dagbok dag 2, </w:t>
       </w:r>
       <w:r>
         <w:rPr>
           <w:b/>
         </w:rPr>
-        <w:t>2</w:t>
+        <w:t>2019-01-2</w:t>
       </w:r>
       <w:r>
         <w:rPr>
           <w:b/>
         </w:rPr>
-        <w:t xml:space="preserve">, </w:t>
-      </w:r>
-      <w:r>
-        <w:rPr>
-          <w:b/>
-        </w:rPr>
-        <w:t>2019-01-2</w:t>
-      </w:r>
-      <w:r>
-        <w:rPr>
-          <w:b/>
-        </w:rPr>
-        <w:t>8</w:t>
-      </w:r>
-      <w:r>
-        <w:rPr>
-          <w:b/>
-        </w:rPr>
+        <w:t xml:space="preserve">8 </w:t>
+      </w:r>
+    </w:p>
+    <w:p>
+      <w:pPr>
+        <w:spacing w:after="0"/>
+      </w:pPr>
+      <w:r>
+        <w:t xml:space="preserve">Vi har fixat </w:t>
+      </w:r>
+      <w:proofErr w:type="spellStart"/>
+      <w:r>
+        <w:t>onChange</w:t>
+      </w:r>
+      <w:proofErr w:type="spellEnd"/>
+      <w:r>
         <w:t xml:space="preserve"> </w:t>
       </w:r>
-    </w:p>
-    <w:p>
-      <w:pPr>
-        <w:spacing w:after="0"/>
-      </w:pPr>
-      <w:r>
-        <w:t xml:space="preserve">Vi har fixat </w:t>
+      <w:proofErr w:type="gramStart"/>
+      <w:r>
+        <w:t>event</w:t>
+      </w:r>
+      <w:r>
+        <w:t>(</w:t>
+      </w:r>
+      <w:proofErr w:type="gramEnd"/>
+      <w:r>
+        <w:t>alert om att värdet ändrats)</w:t>
+      </w:r>
+      <w:r>
+        <w:t xml:space="preserve"> och även </w:t>
       </w:r>
       <w:proofErr w:type="spellStart"/>
       <w:r>
-        <w:t>onChange</w:t>
+        <w:t>onLoad</w:t>
       </w:r>
       <w:proofErr w:type="spellEnd"/>
       <w:r>
+        <w:t xml:space="preserve"> event</w:t>
+      </w:r>
+      <w:r>
+        <w:t xml:space="preserve"> (alert-ruta)</w:t>
+      </w:r>
+      <w:r>
+        <w:t>.</w:t>
+      </w:r>
+    </w:p>
+    <w:p>
+      <w:pPr>
+        <w:spacing w:after="0"/>
+        <w:rPr>
+          <w:i/>
+        </w:rPr>
+      </w:pPr>
+      <w:r>
+        <w:t xml:space="preserve">Vi har gjort en </w:t>
+      </w:r>
+      <w:proofErr w:type="spellStart"/>
+      <w:r>
+        <w:t>clear</w:t>
+      </w:r>
+      <w:proofErr w:type="spellEnd"/>
+      <w:r>
+        <w:t xml:space="preserve">-knapp för att rensa </w:t>
+      </w:r>
+      <w:r>
+        <w:t>rita-rutan.</w:t>
+      </w:r>
+      <w:r>
+        <w:br/>
+        <w:t xml:space="preserve">Vi har </w:t>
+      </w:r>
+      <w:proofErr w:type="spellStart"/>
+      <w:r>
+        <w:t>döljt</w:t>
+      </w:r>
+      <w:proofErr w:type="spellEnd"/>
+      <w:r>
+        <w:t xml:space="preserve"> canvas-rutan för och surfplatt-användare</w:t>
+      </w:r>
+      <w:r>
+        <w:t>.</w:t>
+      </w:r>
+      <w:r>
         <w:t xml:space="preserve"> </w:t>
       </w:r>
-      <w:proofErr w:type="gramStart"/>
-      <w:r>
-        <w:t>event</w:t>
-      </w:r>
-      <w:r>
-        <w:t>(</w:t>
-      </w:r>
-      <w:proofErr w:type="gramEnd"/>
-      <w:r>
-        <w:t>alert om att värdet ändrats)</w:t>
-      </w:r>
-      <w:r>
-        <w:t xml:space="preserve"> och även </w:t>
+      <w:r>
+        <w:br/>
+        <w:t xml:space="preserve">Centrerat </w:t>
+      </w:r>
+      <w:r>
+        <w:t>så att allt ligger i mitten på sidan, har även kollat att det funkar</w:t>
+      </w:r>
+      <w:r>
+        <w:t xml:space="preserve"> med </w:t>
       </w:r>
       <w:proofErr w:type="spellStart"/>
       <w:r>
-        <w:t>onLoad</w:t>
+        <w:t>responsive</w:t>
       </w:r>
       <w:proofErr w:type="spellEnd"/>
       <w:r>
-        <w:t xml:space="preserve"> event</w:t>
-      </w:r>
-      <w:r>
-        <w:t xml:space="preserve"> (alert-ruta)</w:t>
-      </w:r>
-      <w:r>
         <w:t>.</w:t>
       </w:r>
-    </w:p>
-    <w:p>
-      <w:pPr>
-        <w:spacing w:after="0"/>
-        <w:rPr>
-          <w:i/>
-        </w:rPr>
-      </w:pPr>
-      <w:r>
-        <w:t xml:space="preserve">Vi har gjort en </w:t>
+      <w:r>
+        <w:br/>
+        <w:t xml:space="preserve">Vi har lagt till </w:t>
       </w:r>
       <w:proofErr w:type="spellStart"/>
       <w:r>
-        <w:t>clear</w:t>
+        <w:t>dropdown</w:t>
       </w:r>
       <w:proofErr w:type="spellEnd"/>
       <w:r>
-        <w:t xml:space="preserve">-knapp för att rensa </w:t>
-      </w:r>
-      <w:r>
-        <w:t>rita-rutan.</w:t>
-      </w:r>
-      <w:r>
-        <w:br/>
+        <w:t xml:space="preserve">-menyer med länkar till en viss sektion på sidan för att lättare kunna </w:t>
+      </w:r>
+      <w:r>
+        <w:t>hitta det man söker.</w:t>
+      </w:r>
+      <w:r>
+        <w:t xml:space="preserve"> </w:t>
+      </w:r>
+      <w:r>
+        <w:br/>
+      </w:r>
+      <w:r>
+        <w:t xml:space="preserve">Valt att skriva lite generellt om </w:t>
       </w:r>
       <w:proofErr w:type="spellStart"/>
       <w:r>
-        <w:t>Vi</w:t>
+        <w:t>Javascript</w:t>
       </w:r>
       <w:proofErr w:type="spellEnd"/>
       <w:r>
-        <w:t xml:space="preserve"> har </w:t>
-      </w:r>
-      <w:proofErr w:type="spellStart"/>
-      <w:r>
-        <w:t>döljt</w:t>
-      </w:r>
-      <w:proofErr w:type="spellEnd"/>
-      <w:r>
-        <w:t xml:space="preserve"> canvas-rutan för och surfplatt-användare</w:t>
-      </w:r>
-      <w:r>
-        <w:t>.</w:t>
-      </w:r>
-      <w:r>
-        <w:t xml:space="preserve"> </w:t>
-      </w:r>
-      <w:r>
-        <w:br/>
-        <w:t xml:space="preserve">Centrerat </w:t>
-      </w:r>
-      <w:r>
-        <w:t>så att allt ligger i mitten på sidan, har även kollat att det funkar</w:t>
-      </w:r>
-      <w:r>
-        <w:t xml:space="preserve"> med </w:t>
-      </w:r>
-      <w:proofErr w:type="spellStart"/>
-      <w:r>
-        <w:t>responsive</w:t>
-      </w:r>
-      <w:proofErr w:type="spellEnd"/>
-      <w:r>
-        <w:t>.</w:t>
-      </w:r>
-      <w:r>
-        <w:br/>
-        <w:t xml:space="preserve">Vi har lagt till </w:t>
-      </w:r>
-      <w:proofErr w:type="spellStart"/>
-      <w:r>
-        <w:t>dropdown</w:t>
-      </w:r>
-      <w:proofErr w:type="spellEnd"/>
-      <w:r>
-        <w:t xml:space="preserve">-menyer med länkar till en viss sektion på sidan för att lättare kunna </w:t>
-      </w:r>
-      <w:r>
-        <w:t>hitta det man söker.</w:t>
-      </w:r>
-      <w:r>
-        <w:t xml:space="preserve"> </w:t>
-      </w:r>
-      <w:r>
-        <w:br/>
-      </w:r>
-      <w:r>
-        <w:t xml:space="preserve">Valt att skriva lite generellt om </w:t>
-      </w:r>
-      <w:proofErr w:type="spellStart"/>
-      <w:r>
-        <w:t>Javascript</w:t>
-      </w:r>
-      <w:proofErr w:type="spellEnd"/>
-      <w:r>
         <w:t xml:space="preserve"> events men fokuserar mest på de events vi använt. </w:t>
+      </w:r>
+      <w:r>
+        <w:br/>
+      </w:r>
+      <w:r>
+        <w:t>F</w:t>
       </w:r>
       <w:bookmarkStart w:id="0" w:name="_GoBack"/>
       <w:bookmarkEnd w:id="0"/>
       <w:r>
-        <w:br/>
+        <w:t xml:space="preserve">ixat så </w:t>
+      </w:r>
+      <w:proofErr w:type="spellStart"/>
+      <w:r>
+        <w:t>navbaren</w:t>
+      </w:r>
+      <w:proofErr w:type="spellEnd"/>
+      <w:r>
+        <w:t xml:space="preserve"> hänger med när man scrollar.</w:t>
       </w:r>
       <w:r>
         <w:br/>
@@ -583,6 +572,18 @@
           <w:i/>
         </w:rPr>
         <w:t>:</w:t>
+      </w:r>
+      <w:r>
+        <w:rPr>
+          <w:i/>
+        </w:rPr>
+        <w:br/>
+      </w:r>
+      <w:r>
+        <w:rPr>
+          <w:i/>
+        </w:rPr>
+        <w:t>Skriva lite om events.</w:t>
       </w:r>
       <w:r>
         <w:rPr>

</xml_diff>

<commit_message>
Uppdaterad med fixad navbar och rubrik samt borders
</commit_message>
<xml_diff>
--- a/KravSpec.docx
+++ b/KravSpec.docx
@@ -536,66 +536,121 @@
       <w:r>
         <w:t>F</w:t>
       </w:r>
+      <w:r>
+        <w:t xml:space="preserve">ixat så </w:t>
+      </w:r>
+      <w:proofErr w:type="spellStart"/>
+      <w:r>
+        <w:t>navbaren</w:t>
+      </w:r>
+      <w:proofErr w:type="spellEnd"/>
+      <w:r>
+        <w:t xml:space="preserve"> hänger med när man scrollar.</w:t>
+      </w:r>
+      <w:r>
+        <w:br/>
+      </w:r>
+      <w:r>
+        <w:br/>
+      </w:r>
+      <w:r>
+        <w:rPr>
+          <w:i/>
+        </w:rPr>
+        <w:t>Att göra-lista</w:t>
+      </w:r>
+      <w:r>
+        <w:rPr>
+          <w:i/>
+        </w:rPr>
+        <w:t xml:space="preserve"> tills nästa lektion</w:t>
+      </w:r>
+      <w:r>
+        <w:rPr>
+          <w:i/>
+        </w:rPr>
+        <w:t>:</w:t>
+      </w:r>
+      <w:r>
+        <w:rPr>
+          <w:i/>
+        </w:rPr>
+        <w:br/>
+      </w:r>
+      <w:r>
+        <w:rPr>
+          <w:i/>
+        </w:rPr>
+        <w:t>Skriva lite om events.</w:t>
+      </w:r>
+      <w:r>
+        <w:rPr>
+          <w:i/>
+        </w:rPr>
+        <w:br/>
+      </w:r>
+    </w:p>
+    <w:p>
+      <w:pPr>
+        <w:spacing w:after="0"/>
+      </w:pPr>
+      <w:r>
+        <w:rPr>
+          <w:b/>
+        </w:rPr>
+        <w:t xml:space="preserve">Dagbok dag </w:t>
+      </w:r>
+      <w:r>
+        <w:rPr>
+          <w:b/>
+        </w:rPr>
+        <w:t>3</w:t>
+      </w:r>
+      <w:r>
+        <w:rPr>
+          <w:b/>
+        </w:rPr>
+        <w:t xml:space="preserve">, </w:t>
+      </w:r>
+      <w:r>
+        <w:rPr>
+          <w:b/>
+        </w:rPr>
+        <w:t>2019-01-</w:t>
+      </w:r>
+      <w:r>
+        <w:rPr>
+          <w:b/>
+        </w:rPr>
+        <w:t>30</w:t>
+      </w:r>
+      <w:r>
+        <w:rPr>
+          <w:b/>
+        </w:rPr>
+        <w:t xml:space="preserve"> </w:t>
+      </w:r>
+    </w:p>
+    <w:p>
+      <w:pPr>
+        <w:spacing w:after="0"/>
+      </w:pPr>
+      <w:r>
+        <w:t xml:space="preserve">Fixat så att </w:t>
+      </w:r>
+      <w:proofErr w:type="spellStart"/>
+      <w:r>
+        <w:t>navbaren</w:t>
+      </w:r>
+      <w:proofErr w:type="spellEnd"/>
+      <w:r>
+        <w:t xml:space="preserve"> funkar som den ska. Stötte på problem när man hoppade till en viss sektion så </w:t>
+      </w:r>
+      <w:r>
+        <w:t>låg Rubriken ovanför. Vi löste det genom att använda</w:t>
+      </w:r>
       <w:bookmarkStart w:id="0" w:name="_GoBack"/>
       <w:bookmarkEnd w:id="0"/>
-      <w:r>
-        <w:t xml:space="preserve">ixat så </w:t>
-      </w:r>
-      <w:proofErr w:type="spellStart"/>
-      <w:r>
-        <w:t>navbaren</w:t>
-      </w:r>
-      <w:proofErr w:type="spellEnd"/>
-      <w:r>
-        <w:t xml:space="preserve"> hänger med när man scrollar.</w:t>
-      </w:r>
-      <w:r>
-        <w:br/>
-      </w:r>
-      <w:r>
-        <w:br/>
-      </w:r>
-      <w:r>
-        <w:rPr>
-          <w:i/>
-        </w:rPr>
-        <w:t>Att göra-lista</w:t>
-      </w:r>
-      <w:r>
-        <w:rPr>
-          <w:i/>
-        </w:rPr>
-        <w:t xml:space="preserve"> tills nästa lektion</w:t>
-      </w:r>
-      <w:r>
-        <w:rPr>
-          <w:i/>
-        </w:rPr>
-        <w:t>:</w:t>
-      </w:r>
-      <w:r>
-        <w:rPr>
-          <w:i/>
-        </w:rPr>
-        <w:br/>
-      </w:r>
-      <w:r>
-        <w:rPr>
-          <w:i/>
-        </w:rPr>
-        <w:t>Skriva lite om events.</w:t>
-      </w:r>
-      <w:r>
-        <w:rPr>
-          <w:i/>
-        </w:rPr>
-        <w:br/>
-      </w:r>
-    </w:p>
-    <w:p>
-      <w:pPr>
-        <w:spacing w:after="0"/>
-      </w:pPr>
     </w:p>
     <w:p>
       <w:pPr>

</xml_diff>